<commit_message>
... I guess this is 'finished'. Lab7 MichelsonInterferometer
</commit_message>
<xml_diff>
--- a/PHY431/Labs/Lab7-MichelsonInterferometer.docx
+++ b/PHY431/Labs/Lab7-MichelsonInterferometer.docx
@@ -108,48 +108,10 @@
           <w:sz w:val="24"/>
           <w:szCs w:val="24"/>
         </w:rPr>
-        <w:t xml:space="preserve">The polarization of light is studied using </w:t>
-      </w:r>
-      <w:r>
-        <w:rPr>
-          <w:rFonts w:ascii="Times New Roman" w:hAnsi="Times New Roman" w:cs="Times New Roman"/>
-          <w:sz w:val="24"/>
-          <w:szCs w:val="24"/>
-        </w:rPr>
-        <w:t xml:space="preserve">combinations of </w:t>
-      </w:r>
-      <w:r>
-        <w:rPr>
-          <w:rFonts w:ascii="Times New Roman" w:hAnsi="Times New Roman" w:cs="Times New Roman"/>
-          <w:sz w:val="24"/>
-          <w:szCs w:val="24"/>
-        </w:rPr>
-        <w:t>linear polarizing films, reflective surfaces, a</w:t>
-      </w:r>
-      <w:r>
-        <w:rPr>
-          <w:rFonts w:ascii="Times New Roman" w:hAnsi="Times New Roman" w:cs="Times New Roman"/>
-          <w:sz w:val="24"/>
-          <w:szCs w:val="24"/>
-        </w:rPr>
-        <w:t>nd a</w:t>
-      </w:r>
-      <w:r>
-        <w:rPr>
-          <w:rFonts w:ascii="Times New Roman" w:hAnsi="Times New Roman" w:cs="Times New Roman"/>
-          <w:sz w:val="24"/>
-          <w:szCs w:val="24"/>
-        </w:rPr>
-        <w:t xml:space="preserve"> quarter wave </w:t>
-      </w:r>
-      <w:r>
-        <w:rPr>
-          <w:rFonts w:ascii="Times New Roman" w:hAnsi="Times New Roman" w:cs="Times New Roman"/>
-          <w:sz w:val="24"/>
-          <w:szCs w:val="24"/>
-        </w:rPr>
-        <w:t>plate. To get quantitative data, a power meter is used to measure the amount of light being transmitted through a system. It’s found that reflected light is polarized in a plane along the traveling ray of light but perpendicular to the plane made by the incoming, refracted and reflected rays. When the orientation of incoming light is perpendicular to that of the polarized filter, light does not pass but using another filter in between can negate that effect. Quarter wave plates can be used to take polarized light and make it circularly rotate.</w:t>
-      </w:r>
+        <w:t xml:space="preserve">The Michelson Interferometer is a very handy tool for determining the wavelength of light, and would be handy for light of several wavelengths due to how it allows for investigation of beat frequencies. </w:t>
+      </w:r>
+      <w:bookmarkStart w:id="0" w:name="_GoBack"/>
+      <w:bookmarkEnd w:id="0"/>
     </w:p>
     <w:p>
       <w:pPr>
@@ -265,16 +227,7 @@
           <w:sz w:val="24"/>
           <w:szCs w:val="24"/>
         </w:rPr>
-        <w:t xml:space="preserve">Note that due to the lever, movement measured on the </w:t>
-      </w:r>
-      <w:r>
-        <w:rPr>
-          <w:rFonts w:ascii="Times New Roman" w:hAnsi="Times New Roman" w:cs="Times New Roman"/>
-          <w:sz w:val="24"/>
-          <w:szCs w:val="24"/>
-        </w:rPr>
-        <w:lastRenderedPageBreak/>
-        <w:t xml:space="preserve">micrometer needs to be divided by a factor of 5 to define the effective change in distance for the arm. </w:t>
+        <w:t xml:space="preserve">Note that due to the lever, movement measured on the micrometer needs to be divided by a factor of 5 to define the effective change in distance for the arm. </w:t>
       </w:r>
       <w:r>
         <w:rPr>
@@ -307,7 +260,16 @@
           <w:sz w:val="24"/>
           <w:szCs w:val="24"/>
         </w:rPr>
-        <w:t>the two beams will radiate with their relative phase shift and create circular fringes. At the position of perception, bright circles of constructive interference will be separated by dark circles of destructive interference. However, if the path of the two beams is not well enough aligned, these circles are effectively centered far out of view and appear instead as lines.</w:t>
+        <w:t xml:space="preserve">the two beams will radiate with their relative phase shift and create circular fringes. At the position of perception, bright circles of constructive interference will be separated </w:t>
+      </w:r>
+      <w:r>
+        <w:rPr>
+          <w:rFonts w:ascii="Times New Roman" w:hAnsi="Times New Roman" w:cs="Times New Roman"/>
+          <w:sz w:val="24"/>
+          <w:szCs w:val="24"/>
+        </w:rPr>
+        <w:lastRenderedPageBreak/>
+        <w:t>by dark circles of destructive interference. However, if the path of the two beams is not well enough aligned, these circles are effectively centered far out of view and appear instead as lines.</w:t>
       </w:r>
     </w:p>
     <w:p>
@@ -557,23 +519,7 @@
             <w:sz w:val="24"/>
             <w:szCs w:val="24"/>
           </w:rPr>
-          <m:t xml:space="preserve">11.75 ±0.5 </m:t>
-        </m:r>
-        <m:r>
-          <w:rPr>
-            <w:rFonts w:ascii="Cambria Math" w:hAnsi="Cambria Math" w:cs="Times New Roman"/>
-            <w:sz w:val="24"/>
-            <w:szCs w:val="24"/>
-          </w:rPr>
-          <m:t>m</m:t>
-        </m:r>
-        <m:r>
-          <w:rPr>
-            <w:rFonts w:ascii="Cambria Math" w:hAnsi="Cambria Math" w:cs="Times New Roman"/>
-            <w:sz w:val="24"/>
-            <w:szCs w:val="24"/>
-          </w:rPr>
-          <m:t>m</m:t>
+          <m:t>11.75 ±0.5 mm</m:t>
         </m:r>
       </m:oMath>
       <w:r>
@@ -607,63 +553,7 @@
             <w:sz w:val="24"/>
             <w:szCs w:val="24"/>
           </w:rPr>
-          <m:t>2</m:t>
-        </m:r>
-        <m:r>
-          <w:rPr>
-            <w:rFonts w:ascii="Cambria Math" w:hAnsi="Cambria Math" w:cs="Times New Roman"/>
-            <w:sz w:val="24"/>
-            <w:szCs w:val="24"/>
-          </w:rPr>
-          <m:t>.</m:t>
-        </m:r>
-        <m:r>
-          <w:rPr>
-            <w:rFonts w:ascii="Cambria Math" w:hAnsi="Cambria Math" w:cs="Times New Roman"/>
-            <w:sz w:val="24"/>
-            <w:szCs w:val="24"/>
-          </w:rPr>
-          <m:t>35</m:t>
-        </m:r>
-        <m:r>
-          <w:rPr>
-            <w:rFonts w:ascii="Cambria Math" w:hAnsi="Cambria Math" w:cs="Times New Roman"/>
-            <w:sz w:val="24"/>
-            <w:szCs w:val="24"/>
-          </w:rPr>
-          <m:t xml:space="preserve"> ±</m:t>
-        </m:r>
-        <m:r>
-          <w:rPr>
-            <w:rFonts w:ascii="Cambria Math" w:hAnsi="Cambria Math" w:cs="Times New Roman"/>
-            <w:sz w:val="24"/>
-            <w:szCs w:val="24"/>
-          </w:rPr>
-          <m:t>0.1</m:t>
-        </m:r>
-        <m:r>
-          <w:rPr>
-            <w:rFonts w:ascii="Cambria Math" w:hAnsi="Cambria Math" w:cs="Times New Roman"/>
-            <w:sz w:val="24"/>
-            <w:szCs w:val="24"/>
-          </w:rPr>
-          <m:t xml:space="preserve"> </m:t>
-        </m:r>
-        <m:r>
-          <w:rPr>
-            <w:rFonts w:ascii="Cambria Math" w:hAnsi="Cambria Math" w:cs="Times New Roman"/>
-            <w:sz w:val="24"/>
-            <w:szCs w:val="24"/>
-          </w:rPr>
-          <m:t>m</m:t>
-        </m:r>
-        <m:r>
-          <w:rPr>
-            <w:rFonts w:ascii="Cambria Math" w:hAnsi="Cambria Math" w:cs="Times New Roman"/>
-            <w:sz w:val="24"/>
-            <w:szCs w:val="24"/>
-          </w:rPr>
-          <m:t>m</m:t>
+          <m:t>2.35 ±0.1 mm</m:t>
         </m:r>
       </m:oMath>
       <w:r>
@@ -729,7 +619,15 @@
           <w:sz w:val="24"/>
           <w:szCs w:val="24"/>
         </w:rPr>
-        <w:t xml:space="preserve">y a composite of at least three varieties of light each with their own characteristic wavelength. Here the difficulty was not with aligning the light beams, as that had already been done, but with finding the where the optical path difference was zero, the point </w:t>
+        <w:t>y a composite of at least three varieties of light each with their own characteristic wavelength. Here the difficulty was not with aligning the light beams, as that had already been done, but with finding the where the optical path difference was zero, the point where the central fringe is a result of each light beam being in phase with each other. Since white light is a composite of at least several colors of light, the resulting interference pattern—whose properties is dependent on the wavelength—is also a composite of at least several independent interference patterns. As these patterns do not lie nicely on top of each other as light of</w:t>
+      </w:r>
+      <w:r>
+        <w:rPr>
+          <w:rFonts w:ascii="Times New Roman" w:hAnsi="Times New Roman" w:cs="Times New Roman"/>
+          <w:sz w:val="24"/>
+          <w:szCs w:val="24"/>
+        </w:rPr>
+        <w:t xml:space="preserve"> the same </w:t>
       </w:r>
       <w:r>
         <w:rPr>
@@ -738,15 +636,7 @@
           <w:szCs w:val="24"/>
         </w:rPr>
         <w:lastRenderedPageBreak/>
-        <w:t>where the central fringe is a result of each light beam being in phase with each other. Since white light is a composite of at least several colors of light, the resulting interference pattern—whose properties is dependent on the wavelength—is also a composite of at least several independent interference patterns. As these patterns do not lie nicely on top of each other as light of</w:t>
-      </w:r>
-      <w:r>
-        <w:rPr>
-          <w:rFonts w:ascii="Times New Roman" w:hAnsi="Times New Roman" w:cs="Times New Roman"/>
-          <w:sz w:val="24"/>
-          <w:szCs w:val="24"/>
-        </w:rPr>
-        <w:t xml:space="preserve"> the same wavelength does, the destructive fringes everywhere get washed out by the consistent presence of one or several constructive fringes </w:t>
+        <w:t xml:space="preserve">wavelength does, the destructive fringes everywhere get washed out by the consistent presence of one or several constructive fringes </w:t>
       </w:r>
       <w:r>
         <w:rPr>
@@ -965,47 +855,7 @@
             <w:sz w:val="24"/>
             <w:szCs w:val="24"/>
           </w:rPr>
-          <m:t>11.5</m:t>
-        </m:r>
-        <m:r>
-          <w:rPr>
-            <w:rFonts w:ascii="Cambria Math" w:hAnsi="Cambria Math" w:cs="Times New Roman"/>
-            <w:sz w:val="24"/>
-            <w:szCs w:val="24"/>
-          </w:rPr>
-          <m:t xml:space="preserve"> ±</m:t>
-        </m:r>
-        <m:r>
-          <w:rPr>
-            <w:rFonts w:ascii="Cambria Math" w:hAnsi="Cambria Math" w:cs="Times New Roman"/>
-            <w:sz w:val="24"/>
-            <w:szCs w:val="24"/>
-          </w:rPr>
-          <m:t>0.5</m:t>
-        </m:r>
-        <m:r>
-          <w:rPr>
-            <w:rFonts w:ascii="Cambria Math" w:hAnsi="Cambria Math" w:cs="Times New Roman"/>
-            <w:sz w:val="24"/>
-            <w:szCs w:val="24"/>
-          </w:rPr>
-          <m:t xml:space="preserve"> </m:t>
-        </m:r>
-        <m:r>
-          <w:rPr>
-            <w:rFonts w:ascii="Cambria Math" w:hAnsi="Cambria Math" w:cs="Times New Roman"/>
-            <w:sz w:val="24"/>
-            <w:szCs w:val="24"/>
-          </w:rPr>
-          <m:t>m</m:t>
-        </m:r>
-        <m:r>
-          <w:rPr>
-            <w:rFonts w:ascii="Cambria Math" w:hAnsi="Cambria Math" w:cs="Times New Roman"/>
-            <w:sz w:val="24"/>
-            <w:szCs w:val="24"/>
-          </w:rPr>
-          <m:t>m</m:t>
+          <m:t>11.5 ±0.5 mm</m:t>
         </m:r>
       </m:oMath>
       <w:r>
@@ -1023,47 +873,7 @@
             <w:sz w:val="24"/>
             <w:szCs w:val="24"/>
           </w:rPr>
-          <m:t>2.3</m:t>
-        </m:r>
-        <m:r>
-          <w:rPr>
-            <w:rFonts w:ascii="Cambria Math" w:hAnsi="Cambria Math" w:cs="Times New Roman"/>
-            <w:sz w:val="24"/>
-            <w:szCs w:val="24"/>
-          </w:rPr>
-          <m:t xml:space="preserve"> ±</m:t>
-        </m:r>
-        <m:r>
-          <w:rPr>
-            <w:rFonts w:ascii="Cambria Math" w:hAnsi="Cambria Math" w:cs="Times New Roman"/>
-            <w:sz w:val="24"/>
-            <w:szCs w:val="24"/>
-          </w:rPr>
-          <m:t>0.1</m:t>
-        </m:r>
-        <m:r>
-          <w:rPr>
-            <w:rFonts w:ascii="Cambria Math" w:hAnsi="Cambria Math" w:cs="Times New Roman"/>
-            <w:sz w:val="24"/>
-            <w:szCs w:val="24"/>
-          </w:rPr>
-          <m:t xml:space="preserve"> </m:t>
-        </m:r>
-        <m:r>
-          <w:rPr>
-            <w:rFonts w:ascii="Cambria Math" w:hAnsi="Cambria Math" w:cs="Times New Roman"/>
-            <w:sz w:val="24"/>
-            <w:szCs w:val="24"/>
-          </w:rPr>
-          <m:t>m</m:t>
-        </m:r>
-        <m:r>
-          <w:rPr>
-            <w:rFonts w:ascii="Cambria Math" w:hAnsi="Cambria Math" w:cs="Times New Roman"/>
-            <w:sz w:val="24"/>
-            <w:szCs w:val="24"/>
-          </w:rPr>
-          <m:t>m</m:t>
+          <m:t>2.3 ±0.1 mm</m:t>
         </m:r>
       </m:oMath>
       <w:r>
@@ -1138,23 +948,7 @@
             <w:sz w:val="24"/>
             <w:szCs w:val="24"/>
           </w:rPr>
-          <m:t xml:space="preserve">11.75 ±0.5 </m:t>
-        </m:r>
-        <m:r>
-          <w:rPr>
-            <w:rFonts w:ascii="Cambria Math" w:hAnsi="Cambria Math" w:cs="Times New Roman"/>
-            <w:sz w:val="24"/>
-            <w:szCs w:val="24"/>
-          </w:rPr>
-          <m:t>m</m:t>
-        </m:r>
-        <m:r>
-          <w:rPr>
-            <w:rFonts w:ascii="Cambria Math" w:hAnsi="Cambria Math" w:cs="Times New Roman"/>
-            <w:sz w:val="24"/>
-            <w:szCs w:val="24"/>
-          </w:rPr>
-          <m:t>m</m:t>
+          <m:t>11.75 ±0.5 mm</m:t>
         </m:r>
       </m:oMath>
       <w:r>
@@ -1172,31 +966,7 @@
             <w:sz w:val="24"/>
             <w:szCs w:val="24"/>
           </w:rPr>
-          <m:t>11.82</m:t>
-        </m:r>
-        <m:r>
-          <w:rPr>
-            <w:rFonts w:ascii="Cambria Math" w:hAnsi="Cambria Math" w:cs="Times New Roman"/>
-            <w:sz w:val="24"/>
-            <w:szCs w:val="24"/>
-          </w:rPr>
-          <m:t xml:space="preserve"> ±0.5 </m:t>
-        </m:r>
-        <m:r>
-          <w:rPr>
-            <w:rFonts w:ascii="Cambria Math" w:hAnsi="Cambria Math" w:cs="Times New Roman"/>
-            <w:sz w:val="24"/>
-            <w:szCs w:val="24"/>
-          </w:rPr>
-          <m:t>m</m:t>
-        </m:r>
-        <m:r>
-          <w:rPr>
-            <w:rFonts w:ascii="Cambria Math" w:hAnsi="Cambria Math" w:cs="Times New Roman"/>
-            <w:sz w:val="24"/>
-            <w:szCs w:val="24"/>
-          </w:rPr>
-          <m:t>m</m:t>
+          <m:t>11.82 ±0.5 mm</m:t>
         </m:r>
       </m:oMath>
       <w:r>
@@ -1288,47 +1058,7 @@
             <w:sz w:val="24"/>
             <w:szCs w:val="24"/>
           </w:rPr>
-          <m:t>0.014</m:t>
-        </m:r>
-        <m:r>
-          <w:rPr>
-            <w:rFonts w:ascii="Cambria Math" w:hAnsi="Cambria Math" w:cs="Times New Roman"/>
-            <w:sz w:val="24"/>
-            <w:szCs w:val="24"/>
-          </w:rPr>
-          <m:t xml:space="preserve"> ±</m:t>
-        </m:r>
-        <m:r>
-          <w:rPr>
-            <w:rFonts w:ascii="Cambria Math" w:hAnsi="Cambria Math" w:cs="Times New Roman"/>
-            <w:sz w:val="24"/>
-            <w:szCs w:val="24"/>
-          </w:rPr>
-          <m:t>0.1</m:t>
-        </m:r>
-        <m:r>
-          <w:rPr>
-            <w:rFonts w:ascii="Cambria Math" w:hAnsi="Cambria Math" w:cs="Times New Roman"/>
-            <w:sz w:val="24"/>
-            <w:szCs w:val="24"/>
-          </w:rPr>
-          <m:t xml:space="preserve"> </m:t>
-        </m:r>
-        <m:r>
-          <w:rPr>
-            <w:rFonts w:ascii="Cambria Math" w:hAnsi="Cambria Math" w:cs="Times New Roman"/>
-            <w:sz w:val="24"/>
-            <w:szCs w:val="24"/>
-          </w:rPr>
-          <m:t>m</m:t>
-        </m:r>
-        <m:r>
-          <w:rPr>
-            <w:rFonts w:ascii="Cambria Math" w:hAnsi="Cambria Math" w:cs="Times New Roman"/>
-            <w:sz w:val="24"/>
-            <w:szCs w:val="24"/>
-          </w:rPr>
-          <m:t>m</m:t>
+          <m:t>0.014 ±0.1 mm</m:t>
         </m:r>
       </m:oMath>
       <w:r>
@@ -1354,31 +1084,7 @@
             <w:sz w:val="24"/>
             <w:szCs w:val="24"/>
           </w:rPr>
-          <m:t>0.26  9</m:t>
-        </m:r>
-        <m:r>
-          <w:rPr>
-            <w:rFonts w:ascii="Cambria Math" w:hAnsi="Cambria Math" w:cs="Times New Roman"/>
-            <w:sz w:val="24"/>
-            <w:szCs w:val="24"/>
-          </w:rPr>
-          <m:t xml:space="preserve"> ±</m:t>
-        </m:r>
-        <m:r>
-          <w:rPr>
-            <w:rFonts w:ascii="Cambria Math" w:hAnsi="Cambria Math" w:cs="Times New Roman"/>
-            <w:sz w:val="24"/>
-            <w:szCs w:val="24"/>
-          </w:rPr>
-          <m:t>1.9</m:t>
-        </m:r>
-        <m:r>
-          <w:rPr>
-            <w:rFonts w:ascii="Cambria Math" w:hAnsi="Cambria Math" w:cs="Times New Roman"/>
-            <w:sz w:val="24"/>
-            <w:szCs w:val="24"/>
-          </w:rPr>
-          <m:t xml:space="preserve"> μm</m:t>
+          <m:t>0.26  9 ±1.9 μm</m:t>
         </m:r>
       </m:oMath>
       <w:r>
@@ -1387,15 +1093,7 @@
           <w:sz w:val="24"/>
           <w:szCs w:val="24"/>
         </w:rPr>
-        <w:t xml:space="preserve"> </w:t>
-      </w:r>
-      <w:r>
-        <w:rPr>
-          <w:rFonts w:ascii="Times New Roman" w:eastAsiaTheme="minorEastAsia" w:hAnsi="Times New Roman" w:cs="Times New Roman"/>
-          <w:sz w:val="24"/>
-          <w:szCs w:val="24"/>
-        </w:rPr>
-        <w:t xml:space="preserve">per translation of one fringe. This measurement was found to agree exactly when repeating the measurement from the same starting point but moving in the opposite direction. </w:t>
+        <w:t xml:space="preserve"> per translation of one fringe. This measurement was found to agree exactly when repeating the measurement from the same starting point but moving in the opposite direction. </w:t>
       </w:r>
       <w:r>
         <w:rPr>
@@ -1500,31 +1198,7 @@
             <w:sz w:val="24"/>
             <w:szCs w:val="24"/>
           </w:rPr>
-          <m:t>2*</m:t>
-        </m:r>
-        <m:r>
-          <w:rPr>
-            <w:rFonts w:ascii="Cambria Math" w:eastAsiaTheme="minorEastAsia" w:hAnsi="Cambria Math" w:cs="Times New Roman"/>
-            <w:sz w:val="24"/>
-            <w:szCs w:val="24"/>
-          </w:rPr>
-          <m:t>d/#</m:t>
-        </m:r>
-        <m:r>
-          <w:rPr>
-            <w:rFonts w:ascii="Cambria Math" w:eastAsiaTheme="minorEastAsia" w:hAnsi="Cambria Math" w:cs="Times New Roman"/>
-            <w:sz w:val="24"/>
-            <w:szCs w:val="24"/>
-          </w:rPr>
-          <m:t>fringes</m:t>
-        </m:r>
-        <m:r>
-          <w:rPr>
-            <w:rFonts w:ascii="Cambria Math" w:eastAsiaTheme="minorEastAsia" w:hAnsi="Cambria Math" w:cs="Times New Roman"/>
-            <w:sz w:val="24"/>
-            <w:szCs w:val="24"/>
-          </w:rPr>
-          <m:t>=2*0.269*</m:t>
+          <m:t>2*d/#fringes=2*0.269*</m:t>
         </m:r>
         <m:sSup>
           <m:sSupPr>
@@ -1582,15 +1256,7 @@
             <w:sz w:val="24"/>
             <w:szCs w:val="24"/>
           </w:rPr>
-          <m:t>±</m:t>
-        </m:r>
-        <m:r>
-          <w:rPr>
-            <w:rFonts w:ascii="Cambria Math" w:hAnsi="Cambria Math" w:cs="Times New Roman"/>
-            <w:sz w:val="24"/>
-            <w:szCs w:val="24"/>
-          </w:rPr>
-          <m:t>1.9*</m:t>
+          <m:t>±1.9*</m:t>
         </m:r>
         <m:sSup>
           <m:sSupPr>
@@ -1664,7 +1330,47 @@
           <w:sz w:val="24"/>
           <w:szCs w:val="24"/>
         </w:rPr>
-        <w:t xml:space="preserve">Sodium, represented by the symbol Na, was also used as a light source. It appears as yellow light and has two dominant emissions in its spectra: 589nm and 589.6nm. At the zero difference in </w:t>
+        <w:t>Sodium, represented by the symbol Na, was also used as a light source. It appears as yellow light and has two dominant emissions in its spectra: 589nm and 589.6nm. At the zero difference in optical path, the fringe contrast was highest, just as it was with previous sources. But instead of a single component like Hg, Na has two and the fringe contrast decreases away from the zero OPD much like what was observed with white light. What is different with Na compared to white light is that if you go farther still from the</w:t>
+      </w:r>
+      <w:r>
+        <w:rPr>
+          <w:rFonts w:ascii="Times New Roman" w:eastAsiaTheme="minorEastAsia" w:hAnsi="Times New Roman" w:cs="Times New Roman"/>
+          <w:sz w:val="24"/>
+          <w:szCs w:val="24"/>
+        </w:rPr>
+        <w:t xml:space="preserve"> zero</w:t>
+      </w:r>
+      <w:r>
+        <w:rPr>
+          <w:rFonts w:ascii="Times New Roman" w:eastAsiaTheme="minorEastAsia" w:hAnsi="Times New Roman" w:cs="Times New Roman"/>
+          <w:sz w:val="24"/>
+          <w:szCs w:val="24"/>
+        </w:rPr>
+        <w:t xml:space="preserve"> OPD</w:t>
+      </w:r>
+      <w:r>
+        <w:rPr>
+          <w:rFonts w:ascii="Times New Roman" w:eastAsiaTheme="minorEastAsia" w:hAnsi="Times New Roman" w:cs="Times New Roman"/>
+          <w:sz w:val="24"/>
+          <w:szCs w:val="24"/>
+        </w:rPr>
+        <w:t xml:space="preserve"> position</w:t>
+      </w:r>
+      <w:r>
+        <w:rPr>
+          <w:rFonts w:ascii="Times New Roman" w:eastAsiaTheme="minorEastAsia" w:hAnsi="Times New Roman" w:cs="Times New Roman"/>
+          <w:sz w:val="24"/>
+          <w:szCs w:val="24"/>
+        </w:rPr>
+        <w:t>,</w:t>
+      </w:r>
+      <w:r>
+        <w:rPr>
+          <w:rFonts w:ascii="Times New Roman" w:eastAsiaTheme="minorEastAsia" w:hAnsi="Times New Roman" w:cs="Times New Roman"/>
+          <w:sz w:val="24"/>
+          <w:szCs w:val="24"/>
+        </w:rPr>
+        <w:t xml:space="preserve"> the fringe contrast returns. This is the </w:t>
       </w:r>
       <w:r>
         <w:rPr>
@@ -1673,47 +1379,7 @@
           <w:szCs w:val="24"/>
         </w:rPr>
         <w:lastRenderedPageBreak/>
-        <w:t>optical path, the fringe contrast was highest, just as it was with previous sources. But instead of a single component like Hg, Na has two and the fringe contrast decreases away from the zero OPD much like what was observed with white light. What is different with Na compared to white light is that if you go farther still from the</w:t>
-      </w:r>
-      <w:r>
-        <w:rPr>
-          <w:rFonts w:ascii="Times New Roman" w:eastAsiaTheme="minorEastAsia" w:hAnsi="Times New Roman" w:cs="Times New Roman"/>
-          <w:sz w:val="24"/>
-          <w:szCs w:val="24"/>
-        </w:rPr>
-        <w:t xml:space="preserve"> zero</w:t>
-      </w:r>
-      <w:r>
-        <w:rPr>
-          <w:rFonts w:ascii="Times New Roman" w:eastAsiaTheme="minorEastAsia" w:hAnsi="Times New Roman" w:cs="Times New Roman"/>
-          <w:sz w:val="24"/>
-          <w:szCs w:val="24"/>
-        </w:rPr>
-        <w:t xml:space="preserve"> OPD</w:t>
-      </w:r>
-      <w:r>
-        <w:rPr>
-          <w:rFonts w:ascii="Times New Roman" w:eastAsiaTheme="minorEastAsia" w:hAnsi="Times New Roman" w:cs="Times New Roman"/>
-          <w:sz w:val="24"/>
-          <w:szCs w:val="24"/>
-        </w:rPr>
-        <w:t xml:space="preserve"> position</w:t>
-      </w:r>
-      <w:r>
-        <w:rPr>
-          <w:rFonts w:ascii="Times New Roman" w:eastAsiaTheme="minorEastAsia" w:hAnsi="Times New Roman" w:cs="Times New Roman"/>
-          <w:sz w:val="24"/>
-          <w:szCs w:val="24"/>
-        </w:rPr>
-        <w:t>,</w:t>
-      </w:r>
-      <w:r>
-        <w:rPr>
-          <w:rFonts w:ascii="Times New Roman" w:eastAsiaTheme="minorEastAsia" w:hAnsi="Times New Roman" w:cs="Times New Roman"/>
-          <w:sz w:val="24"/>
-          <w:szCs w:val="24"/>
-        </w:rPr>
-        <w:t xml:space="preserve"> the fringe contrast returns. This is the effect of a beat frequency that occurs when two waves of different wavelengths are superimposed on one another</w:t>
+        <w:t>effect of a beat frequency that occurs when two waves of different wavelengths are superimposed on one another</w:t>
       </w:r>
       <w:r>
         <w:rPr>
@@ -1723,8 +1389,290 @@
         </w:rPr>
         <w:t>.</w:t>
       </w:r>
-      <w:bookmarkStart w:id="0" w:name="_GoBack"/>
-      <w:bookmarkEnd w:id="0"/>
+      <w:r>
+        <w:rPr>
+          <w:rFonts w:ascii="Times New Roman" w:eastAsiaTheme="minorEastAsia" w:hAnsi="Times New Roman" w:cs="Times New Roman"/>
+          <w:sz w:val="24"/>
+          <w:szCs w:val="24"/>
+        </w:rPr>
+        <w:t xml:space="preserve"> Recall that </w:t>
+      </w:r>
+      <m:oMath>
+        <m:r>
+          <w:rPr>
+            <w:rFonts w:ascii="Cambria Math" w:eastAsiaTheme="minorEastAsia" w:hAnsi="Cambria Math" w:cs="Times New Roman"/>
+            <w:sz w:val="24"/>
+            <w:szCs w:val="24"/>
+          </w:rPr>
+          <m:t>λ=2</m:t>
+        </m:r>
+        <m:f>
+          <m:fPr>
+            <m:ctrlPr>
+              <w:rPr>
+                <w:rFonts w:ascii="Cambria Math" w:eastAsiaTheme="minorEastAsia" w:hAnsi="Cambria Math" w:cs="Times New Roman"/>
+                <w:i/>
+                <w:sz w:val="24"/>
+                <w:szCs w:val="24"/>
+              </w:rPr>
+            </m:ctrlPr>
+          </m:fPr>
+          <m:num>
+            <m:r>
+              <w:rPr>
+                <w:rFonts w:ascii="Cambria Math" w:eastAsiaTheme="minorEastAsia" w:hAnsi="Cambria Math" w:cs="Times New Roman"/>
+                <w:sz w:val="24"/>
+                <w:szCs w:val="24"/>
+              </w:rPr>
+              <m:t>d</m:t>
+            </m:r>
+          </m:num>
+          <m:den>
+            <m:r>
+              <w:rPr>
+                <w:rFonts w:ascii="Cambria Math" w:eastAsiaTheme="minorEastAsia" w:hAnsi="Cambria Math" w:cs="Times New Roman"/>
+                <w:sz w:val="24"/>
+                <w:szCs w:val="24"/>
+              </w:rPr>
+              <m:t>m</m:t>
+            </m:r>
+          </m:den>
+        </m:f>
+      </m:oMath>
+      <w:r>
+        <w:rPr>
+          <w:rFonts w:ascii="Times New Roman" w:eastAsiaTheme="minorEastAsia" w:hAnsi="Times New Roman" w:cs="Times New Roman"/>
+          <w:sz w:val="24"/>
+          <w:szCs w:val="24"/>
+        </w:rPr>
+        <w:t xml:space="preserve"> </w:t>
+      </w:r>
+      <w:r>
+        <w:rPr>
+          <w:rFonts w:ascii="Times New Roman" w:eastAsiaTheme="minorEastAsia" w:hAnsi="Times New Roman" w:cs="Times New Roman"/>
+          <w:sz w:val="24"/>
+          <w:szCs w:val="24"/>
+        </w:rPr>
+        <w:t xml:space="preserve">is the equation for finding ‘Small-d’, the distance from fringe to fringe. </w:t>
+      </w:r>
+      <w:r>
+        <w:rPr>
+          <w:rFonts w:ascii="Times New Roman" w:eastAsiaTheme="minorEastAsia" w:hAnsi="Times New Roman" w:cs="Times New Roman"/>
+          <w:sz w:val="24"/>
+          <w:szCs w:val="24"/>
+        </w:rPr>
+        <w:t xml:space="preserve">The error calculation is then </w:t>
+      </w:r>
+      <m:oMath>
+        <m:r>
+          <w:rPr>
+            <w:rFonts w:ascii="Cambria Math" w:eastAsiaTheme="minorEastAsia" w:hAnsi="Cambria Math" w:cs="Times New Roman"/>
+            <w:sz w:val="24"/>
+            <w:szCs w:val="24"/>
+          </w:rPr>
+          <m:t>δλ=λ</m:t>
+        </m:r>
+        <m:rad>
+          <m:radPr>
+            <m:degHide m:val="1"/>
+            <m:ctrlPr>
+              <w:rPr>
+                <w:rFonts w:ascii="Cambria Math" w:eastAsiaTheme="minorEastAsia" w:hAnsi="Cambria Math" w:cs="Times New Roman"/>
+                <w:i/>
+                <w:sz w:val="24"/>
+                <w:szCs w:val="24"/>
+              </w:rPr>
+            </m:ctrlPr>
+          </m:radPr>
+          <m:deg/>
+          <m:e>
+            <m:sSup>
+              <m:sSupPr>
+                <m:ctrlPr>
+                  <w:rPr>
+                    <w:rFonts w:ascii="Cambria Math" w:eastAsiaTheme="minorEastAsia" w:hAnsi="Cambria Math" w:cs="Times New Roman"/>
+                    <w:i/>
+                    <w:sz w:val="24"/>
+                    <w:szCs w:val="24"/>
+                  </w:rPr>
+                </m:ctrlPr>
+              </m:sSupPr>
+              <m:e>
+                <m:r>
+                  <w:rPr>
+                    <w:rFonts w:ascii="Cambria Math" w:eastAsiaTheme="minorEastAsia" w:hAnsi="Cambria Math" w:cs="Times New Roman"/>
+                    <w:sz w:val="24"/>
+                    <w:szCs w:val="24"/>
+                  </w:rPr>
+                  <m:t>(</m:t>
+                </m:r>
+                <m:f>
+                  <m:fPr>
+                    <m:ctrlPr>
+                      <w:rPr>
+                        <w:rFonts w:ascii="Cambria Math" w:eastAsiaTheme="minorEastAsia" w:hAnsi="Cambria Math" w:cs="Times New Roman"/>
+                        <w:i/>
+                        <w:sz w:val="24"/>
+                        <w:szCs w:val="24"/>
+                      </w:rPr>
+                    </m:ctrlPr>
+                  </m:fPr>
+                  <m:num>
+                    <m:r>
+                      <w:rPr>
+                        <w:rFonts w:ascii="Cambria Math" w:eastAsiaTheme="minorEastAsia" w:hAnsi="Cambria Math" w:cs="Times New Roman"/>
+                        <w:sz w:val="24"/>
+                        <w:szCs w:val="24"/>
+                      </w:rPr>
+                      <m:t>2</m:t>
+                    </m:r>
+                  </m:num>
+                  <m:den>
+                    <m:r>
+                      <w:rPr>
+                        <w:rFonts w:ascii="Cambria Math" w:eastAsiaTheme="minorEastAsia" w:hAnsi="Cambria Math" w:cs="Times New Roman"/>
+                        <w:sz w:val="24"/>
+                        <w:szCs w:val="24"/>
+                      </w:rPr>
+                      <m:t>m</m:t>
+                    </m:r>
+                  </m:den>
+                </m:f>
+                <m:r>
+                  <w:rPr>
+                    <w:rFonts w:ascii="Cambria Math" w:eastAsiaTheme="minorEastAsia" w:hAnsi="Cambria Math" w:cs="Times New Roman"/>
+                    <w:sz w:val="24"/>
+                    <w:szCs w:val="24"/>
+                  </w:rPr>
+                  <m:t>δd)</m:t>
+                </m:r>
+              </m:e>
+              <m:sup>
+                <m:r>
+                  <w:rPr>
+                    <w:rFonts w:ascii="Cambria Math" w:eastAsiaTheme="minorEastAsia" w:hAnsi="Cambria Math" w:cs="Times New Roman"/>
+                    <w:sz w:val="24"/>
+                    <w:szCs w:val="24"/>
+                  </w:rPr>
+                  <m:t>2</m:t>
+                </m:r>
+              </m:sup>
+            </m:sSup>
+            <m:r>
+              <w:rPr>
+                <w:rFonts w:ascii="Cambria Math" w:eastAsiaTheme="minorEastAsia" w:hAnsi="Cambria Math" w:cs="Times New Roman"/>
+                <w:sz w:val="24"/>
+                <w:szCs w:val="24"/>
+              </w:rPr>
+              <m:t xml:space="preserve"> + </m:t>
+            </m:r>
+            <m:sSup>
+              <m:sSupPr>
+                <m:ctrlPr>
+                  <w:rPr>
+                    <w:rFonts w:ascii="Cambria Math" w:eastAsiaTheme="minorEastAsia" w:hAnsi="Cambria Math" w:cs="Times New Roman"/>
+                    <w:i/>
+                    <w:sz w:val="24"/>
+                    <w:szCs w:val="24"/>
+                  </w:rPr>
+                </m:ctrlPr>
+              </m:sSupPr>
+              <m:e>
+                <m:r>
+                  <w:rPr>
+                    <w:rFonts w:ascii="Cambria Math" w:eastAsiaTheme="minorEastAsia" w:hAnsi="Cambria Math" w:cs="Times New Roman"/>
+                    <w:sz w:val="24"/>
+                    <w:szCs w:val="24"/>
+                  </w:rPr>
+                  <m:t>(2</m:t>
+                </m:r>
+                <m:f>
+                  <m:fPr>
+                    <m:ctrlPr>
+                      <w:rPr>
+                        <w:rFonts w:ascii="Cambria Math" w:eastAsiaTheme="minorEastAsia" w:hAnsi="Cambria Math" w:cs="Times New Roman"/>
+                        <w:i/>
+                        <w:sz w:val="24"/>
+                        <w:szCs w:val="24"/>
+                      </w:rPr>
+                    </m:ctrlPr>
+                  </m:fPr>
+                  <m:num>
+                    <m:r>
+                      <w:rPr>
+                        <w:rFonts w:ascii="Cambria Math" w:eastAsiaTheme="minorEastAsia" w:hAnsi="Cambria Math" w:cs="Times New Roman"/>
+                        <w:sz w:val="24"/>
+                        <w:szCs w:val="24"/>
+                      </w:rPr>
+                      <m:t>d</m:t>
+                    </m:r>
+                  </m:num>
+                  <m:den>
+                    <m:sSup>
+                      <m:sSupPr>
+                        <m:ctrlPr>
+                          <w:rPr>
+                            <w:rFonts w:ascii="Cambria Math" w:eastAsiaTheme="minorEastAsia" w:hAnsi="Cambria Math" w:cs="Times New Roman"/>
+                            <w:i/>
+                            <w:sz w:val="24"/>
+                            <w:szCs w:val="24"/>
+                          </w:rPr>
+                        </m:ctrlPr>
+                      </m:sSupPr>
+                      <m:e>
+                        <m:r>
+                          <w:rPr>
+                            <w:rFonts w:ascii="Cambria Math" w:eastAsiaTheme="minorEastAsia" w:hAnsi="Cambria Math" w:cs="Times New Roman"/>
+                            <w:sz w:val="24"/>
+                            <w:szCs w:val="24"/>
+                          </w:rPr>
+                          <m:t>m</m:t>
+                        </m:r>
+                      </m:e>
+                      <m:sup>
+                        <m:r>
+                          <w:rPr>
+                            <w:rFonts w:ascii="Cambria Math" w:eastAsiaTheme="minorEastAsia" w:hAnsi="Cambria Math" w:cs="Times New Roman"/>
+                            <w:sz w:val="24"/>
+                            <w:szCs w:val="24"/>
+                          </w:rPr>
+                          <m:t>2</m:t>
+                        </m:r>
+                      </m:sup>
+                    </m:sSup>
+                  </m:den>
+                </m:f>
+                <m:r>
+                  <w:rPr>
+                    <w:rFonts w:ascii="Cambria Math" w:eastAsiaTheme="minorEastAsia" w:hAnsi="Cambria Math" w:cs="Times New Roman"/>
+                    <w:sz w:val="24"/>
+                    <w:szCs w:val="24"/>
+                  </w:rPr>
+                  <m:t>δm)</m:t>
+                </m:r>
+              </m:e>
+              <m:sup>
+                <m:r>
+                  <w:rPr>
+                    <w:rFonts w:ascii="Cambria Math" w:eastAsiaTheme="minorEastAsia" w:hAnsi="Cambria Math" w:cs="Times New Roman"/>
+                    <w:sz w:val="24"/>
+                    <w:szCs w:val="24"/>
+                  </w:rPr>
+                  <m:t>2</m:t>
+                </m:r>
+              </m:sup>
+            </m:sSup>
+          </m:e>
+        </m:rad>
+      </m:oMath>
+      <w:r>
+        <w:rPr>
+          <w:rFonts w:ascii="Times New Roman" w:eastAsiaTheme="minorEastAsia" w:hAnsi="Times New Roman" w:cs="Times New Roman"/>
+          <w:sz w:val="24"/>
+          <w:szCs w:val="24"/>
+        </w:rPr>
+        <w:t>.</w:t>
+      </w:r>
     </w:p>
     <w:tbl>
       <w:tblPr>
@@ -1758,6 +1706,24 @@
               </w:rPr>
               <w:t>Locations of beat maxima</w:t>
             </w:r>
+            <w:r>
+              <w:rPr>
+                <w:rFonts w:ascii="Times New Roman" w:eastAsiaTheme="minorEastAsia" w:hAnsi="Times New Roman" w:cs="Times New Roman"/>
+                <w:sz w:val="24"/>
+                <w:szCs w:val="24"/>
+              </w:rPr>
+              <w:t xml:space="preserve"> </w:t>
+            </w:r>
+            <m:oMath>
+              <m:r>
+                <w:rPr>
+                  <w:rFonts w:ascii="Cambria Math" w:hAnsi="Cambria Math" w:cs="Times New Roman"/>
+                  <w:sz w:val="24"/>
+                  <w:szCs w:val="24"/>
+                </w:rPr>
+                <m:t>[±0.1 mm]</m:t>
+              </m:r>
+            </m:oMath>
           </w:p>
         </w:tc>
         <w:tc>
@@ -1778,24 +1744,18 @@
                 <w:sz w:val="24"/>
                 <w:szCs w:val="24"/>
               </w:rPr>
-              <w:t xml:space="preserve">Distance between beat maxima </w:t>
+              <w:t xml:space="preserve">Distance between beat maxima ‘Big-D’ </w:t>
             </w:r>
-            <w:r>
-              <w:rPr>
-                <w:rFonts w:ascii="Times New Roman" w:hAnsi="Times New Roman" w:cs="Times New Roman"/>
-                <w:sz w:val="24"/>
-                <w:szCs w:val="24"/>
-              </w:rPr>
-              <w:t>‘Big-D’</w:t>
-            </w:r>
-            <w:r>
-              <w:rPr>
-                <w:rFonts w:ascii="Times New Roman" w:hAnsi="Times New Roman" w:cs="Times New Roman"/>
-                <w:sz w:val="24"/>
-                <w:szCs w:val="24"/>
-              </w:rPr>
-              <w:t xml:space="preserve"> </w:t>
-            </w:r>
+            <m:oMath>
+              <m:r>
+                <w:rPr>
+                  <w:rFonts w:ascii="Cambria Math" w:hAnsi="Cambria Math" w:cs="Times New Roman"/>
+                  <w:sz w:val="24"/>
+                  <w:szCs w:val="24"/>
+                </w:rPr>
+                <m:t>[±0.14 mm]</m:t>
+              </m:r>
+            </m:oMath>
           </w:p>
         </w:tc>
         <w:tc>
@@ -1825,7 +1785,15 @@
                   <w:sz w:val="24"/>
                   <w:szCs w:val="24"/>
                 </w:rPr>
-                <m:t>[±0.29 mm]</m:t>
+                <m:t>[±0.028</m:t>
+              </m:r>
+              <m:r>
+                <w:rPr>
+                  <w:rFonts w:ascii="Cambria Math" w:hAnsi="Cambria Math" w:cs="Times New Roman"/>
+                  <w:sz w:val="24"/>
+                  <w:szCs w:val="24"/>
+                </w:rPr>
+                <m:t xml:space="preserve"> mm]</m:t>
               </m:r>
             </m:oMath>
           </w:p>
@@ -2023,20 +1991,200 @@
     <w:p>
       <w:pPr>
         <w:rPr>
-          <w:rFonts w:ascii="Times New Roman" w:hAnsi="Times New Roman" w:cs="Times New Roman"/>
-          <w:sz w:val="24"/>
-          <w:szCs w:val="24"/>
-        </w:rPr>
-      </w:pPr>
+          <w:rFonts w:ascii="Times New Roman" w:eastAsiaTheme="minorEastAsia" w:hAnsi="Times New Roman" w:cs="Times New Roman"/>
+          <w:sz w:val="24"/>
+          <w:szCs w:val="24"/>
+        </w:rPr>
+      </w:pPr>
+      <w:r>
+        <w:rPr>
+          <w:rFonts w:ascii="Times New Roman" w:hAnsi="Times New Roman" w:cs="Times New Roman"/>
+          <w:sz w:val="24"/>
+          <w:szCs w:val="24"/>
+        </w:rPr>
+        <w:t>This table represents dat</w:t>
+      </w:r>
+      <w:r>
+        <w:rPr>
+          <w:rFonts w:ascii="Times New Roman" w:hAnsi="Times New Roman" w:cs="Times New Roman"/>
+          <w:sz w:val="24"/>
+          <w:szCs w:val="24"/>
+        </w:rPr>
+        <w:t xml:space="preserve">a taken in calculating ‘Big-D’: </w:t>
+      </w:r>
+      <w:r>
+        <w:rPr>
+          <w:rFonts w:ascii="Times New Roman" w:hAnsi="Times New Roman" w:cs="Times New Roman"/>
+          <w:sz w:val="24"/>
+          <w:szCs w:val="24"/>
+        </w:rPr>
+        <w:t xml:space="preserve">half the optical path difference needed to shift from one </w:t>
+      </w:r>
+      <w:r>
+        <w:rPr>
+          <w:rFonts w:ascii="Times New Roman" w:hAnsi="Times New Roman" w:cs="Times New Roman"/>
+          <w:sz w:val="24"/>
+          <w:szCs w:val="24"/>
+        </w:rPr>
+        <w:t>beat maxima</w:t>
+      </w:r>
+      <w:r>
+        <w:rPr>
+          <w:rFonts w:ascii="Times New Roman" w:hAnsi="Times New Roman" w:cs="Times New Roman"/>
+          <w:sz w:val="24"/>
+          <w:szCs w:val="24"/>
+        </w:rPr>
+        <w:t xml:space="preserve"> (macro amplitude) to the next</w:t>
+      </w:r>
+      <w:r>
+        <w:rPr>
+          <w:rFonts w:ascii="Times New Roman" w:hAnsi="Times New Roman" w:cs="Times New Roman"/>
+          <w:sz w:val="24"/>
+          <w:szCs w:val="24"/>
+        </w:rPr>
+        <w:t>. T</w:t>
+      </w:r>
+      <w:r>
+        <w:rPr>
+          <w:rFonts w:ascii="Times New Roman" w:hAnsi="Times New Roman" w:cs="Times New Roman"/>
+          <w:sz w:val="24"/>
+          <w:szCs w:val="24"/>
+        </w:rPr>
+        <w:t xml:space="preserve">he average </w:t>
+      </w:r>
+      <w:r>
+        <w:rPr>
+          <w:rFonts w:ascii="Times New Roman" w:hAnsi="Times New Roman" w:cs="Times New Roman"/>
+          <w:sz w:val="24"/>
+          <w:szCs w:val="24"/>
+        </w:rPr>
+        <w:t xml:space="preserve">difference </w:t>
+      </w:r>
+      <w:r>
+        <w:rPr>
+          <w:rFonts w:ascii="Times New Roman" w:hAnsi="Times New Roman" w:cs="Times New Roman"/>
+          <w:sz w:val="24"/>
+          <w:szCs w:val="24"/>
+        </w:rPr>
+        <w:t xml:space="preserve">is </w:t>
+      </w:r>
+      <m:oMath>
+        <m:r>
+          <w:rPr>
+            <w:rFonts w:ascii="Cambria Math" w:hAnsi="Cambria Math" w:cs="Times New Roman"/>
+            <w:sz w:val="24"/>
+            <w:szCs w:val="24"/>
+          </w:rPr>
+          <m:t>1.465±0.14 mm</m:t>
+        </m:r>
+      </m:oMath>
+      <w:r>
+        <w:rPr>
+          <w:rFonts w:ascii="Times New Roman" w:eastAsiaTheme="minorEastAsia" w:hAnsi="Times New Roman" w:cs="Times New Roman"/>
+          <w:sz w:val="24"/>
+          <w:szCs w:val="24"/>
+        </w:rPr>
+        <w:t xml:space="preserve"> </w:t>
+      </w:r>
+      <w:r>
+        <w:rPr>
+          <w:rFonts w:ascii="Times New Roman" w:eastAsiaTheme="minorEastAsia" w:hAnsi="Times New Roman" w:cs="Times New Roman"/>
+          <w:sz w:val="24"/>
+          <w:szCs w:val="24"/>
+        </w:rPr>
+        <w:t>(</w:t>
+      </w:r>
+      <w:r>
+        <w:rPr>
+          <w:rFonts w:ascii="Times New Roman" w:hAnsi="Times New Roman" w:cs="Times New Roman"/>
+          <w:sz w:val="24"/>
+          <w:szCs w:val="24"/>
+        </w:rPr>
+        <w:t>with</w:t>
+      </w:r>
+      <w:r>
+        <w:rPr>
+          <w:rFonts w:ascii="Times New Roman" w:hAnsi="Times New Roman" w:cs="Times New Roman"/>
+          <w:sz w:val="24"/>
+          <w:szCs w:val="24"/>
+        </w:rPr>
+        <w:t>o</w:t>
+      </w:r>
+      <w:r>
+        <w:rPr>
+          <w:rFonts w:ascii="Times New Roman" w:hAnsi="Times New Roman" w:cs="Times New Roman"/>
+          <w:sz w:val="24"/>
+          <w:szCs w:val="24"/>
+        </w:rPr>
+        <w:t>ut</w:t>
+      </w:r>
+      <w:r>
+        <w:rPr>
+          <w:rFonts w:ascii="Times New Roman" w:hAnsi="Times New Roman" w:cs="Times New Roman"/>
+          <w:sz w:val="24"/>
+          <w:szCs w:val="24"/>
+        </w:rPr>
+        <w:t xml:space="preserve"> lever </w:t>
+      </w:r>
+      <w:r>
+        <w:rPr>
+          <w:rFonts w:ascii="Times New Roman" w:hAnsi="Times New Roman" w:cs="Times New Roman"/>
+          <w:sz w:val="24"/>
+          <w:szCs w:val="24"/>
+        </w:rPr>
+        <w:t>efficiency), but</w:t>
+      </w:r>
+      <w:r>
+        <w:rPr>
+          <w:rFonts w:ascii="Times New Roman" w:hAnsi="Times New Roman" w:cs="Times New Roman"/>
+          <w:sz w:val="24"/>
+          <w:szCs w:val="24"/>
+        </w:rPr>
+        <w:t xml:space="preserve"> </w:t>
+      </w:r>
+      <m:oMath>
+        <m:r>
+          <w:rPr>
+            <w:rFonts w:ascii="Cambria Math" w:hAnsi="Cambria Math" w:cs="Times New Roman"/>
+            <w:sz w:val="24"/>
+            <w:szCs w:val="24"/>
+          </w:rPr>
+          <m:t>0.293±0.028 mm</m:t>
+        </m:r>
+      </m:oMath>
+      <w:r>
+        <w:rPr>
+          <w:rFonts w:ascii="Times New Roman" w:eastAsiaTheme="minorEastAsia" w:hAnsi="Times New Roman" w:cs="Times New Roman"/>
+          <w:sz w:val="24"/>
+          <w:szCs w:val="24"/>
+        </w:rPr>
+        <w:t xml:space="preserve"> (with lever efficiency)</w:t>
+      </w:r>
+      <w:r>
+        <w:rPr>
+          <w:rFonts w:ascii="Times New Roman" w:eastAsiaTheme="minorEastAsia" w:hAnsi="Times New Roman" w:cs="Times New Roman"/>
+          <w:sz w:val="24"/>
+          <w:szCs w:val="24"/>
+        </w:rPr>
+        <w:t>.</w:t>
+      </w:r>
     </w:p>
     <w:p>
       <w:pPr>
         <w:rPr>
-          <w:rFonts w:ascii="Times New Roman" w:hAnsi="Times New Roman" w:cs="Times New Roman"/>
-          <w:sz w:val="24"/>
-          <w:szCs w:val="24"/>
-        </w:rPr>
-      </w:pPr>
+          <w:rFonts w:ascii="Times New Roman" w:eastAsiaTheme="minorEastAsia" w:hAnsi="Times New Roman" w:cs="Times New Roman"/>
+          <w:sz w:val="24"/>
+          <w:szCs w:val="24"/>
+        </w:rPr>
+      </w:pPr>
+      <w:r>
+        <w:rPr>
+          <w:rFonts w:ascii="Times New Roman" w:eastAsiaTheme="minorEastAsia" w:hAnsi="Times New Roman" w:cs="Times New Roman"/>
+          <w:sz w:val="24"/>
+          <w:szCs w:val="24"/>
+        </w:rPr>
+        <w:t>Multiplying ‘Big-D’ by 2 and dividing by 1 (since each were only one order apart from each other), one gets a lambda of 586um.</w:t>
+      </w:r>
     </w:p>
     <w:p>
       <w:pPr>
@@ -2046,14 +2194,361 @@
           <w:szCs w:val="24"/>
         </w:rPr>
       </w:pPr>
-      <w:r>
-        <w:rPr>
-          <w:rFonts w:ascii="Times New Roman" w:hAnsi="Times New Roman" w:cs="Times New Roman"/>
-          <w:b/>
-          <w:sz w:val="24"/>
-          <w:szCs w:val="24"/>
-        </w:rPr>
-        <w:t>Conclusion</w:t>
+    </w:p>
+    <w:tbl>
+      <w:tblPr>
+        <w:tblStyle w:val="TableGrid"/>
+        <w:tblW w:w="0" w:type="auto"/>
+        <w:tblLook w:val="04A0" w:firstRow="1" w:lastRow="0" w:firstColumn="1" w:lastColumn="0" w:noHBand="0" w:noVBand="1"/>
+      </w:tblPr>
+      <w:tblGrid>
+        <w:gridCol w:w="3258"/>
+        <w:gridCol w:w="3214"/>
+        <w:gridCol w:w="2878"/>
+      </w:tblGrid>
+      <w:tr>
+        <w:tc>
+          <w:tcPr>
+            <w:tcW w:w="3258" w:type="dxa"/>
+          </w:tcPr>
+          <w:p>
+            <w:pPr>
+              <w:rPr>
+                <w:rFonts w:ascii="Times New Roman" w:hAnsi="Times New Roman" w:cs="Times New Roman"/>
+                <w:sz w:val="24"/>
+                <w:szCs w:val="24"/>
+              </w:rPr>
+            </w:pPr>
+            <w:r>
+              <w:rPr>
+                <w:rFonts w:ascii="Times New Roman" w:hAnsi="Times New Roman" w:cs="Times New Roman"/>
+                <w:sz w:val="24"/>
+                <w:szCs w:val="24"/>
+              </w:rPr>
+              <w:t>Positions before and after translating 50 fringes</w:t>
+            </w:r>
+            <w:r>
+              <w:rPr>
+                <w:rFonts w:ascii="Times New Roman" w:hAnsi="Times New Roman" w:cs="Times New Roman"/>
+                <w:sz w:val="24"/>
+                <w:szCs w:val="24"/>
+              </w:rPr>
+              <w:t xml:space="preserve"> </w:t>
+            </w:r>
+            <m:oMath>
+              <m:r>
+                <w:rPr>
+                  <w:rFonts w:ascii="Cambria Math" w:hAnsi="Cambria Math" w:cs="Times New Roman"/>
+                  <w:sz w:val="24"/>
+                  <w:szCs w:val="24"/>
+                </w:rPr>
+                <m:t>[±0.1 mm]</m:t>
+              </m:r>
+            </m:oMath>
+          </w:p>
+        </w:tc>
+        <w:tc>
+          <w:tcPr>
+            <w:tcW w:w="3214" w:type="dxa"/>
+          </w:tcPr>
+          <w:p>
+            <w:pPr>
+              <w:tabs>
+                <w:tab w:val="left" w:pos="184"/>
+              </w:tabs>
+              <w:rPr>
+                <w:rFonts w:ascii="Times New Roman" w:hAnsi="Times New Roman" w:cs="Times New Roman"/>
+                <w:sz w:val="24"/>
+                <w:szCs w:val="24"/>
+              </w:rPr>
+            </w:pPr>
+            <w:r>
+              <w:rPr>
+                <w:rFonts w:ascii="Times New Roman" w:hAnsi="Times New Roman" w:cs="Times New Roman"/>
+                <w:sz w:val="24"/>
+                <w:szCs w:val="24"/>
+              </w:rPr>
+              <w:t>Distance moved</w:t>
+            </w:r>
+            <w:r>
+              <w:rPr>
+                <w:rFonts w:ascii="Times New Roman" w:hAnsi="Times New Roman" w:cs="Times New Roman"/>
+                <w:sz w:val="24"/>
+                <w:szCs w:val="24"/>
+              </w:rPr>
+              <w:t xml:space="preserve"> </w:t>
+            </w:r>
+            <w:r>
+              <w:rPr>
+                <w:rFonts w:ascii="Times New Roman" w:hAnsi="Times New Roman" w:cs="Times New Roman"/>
+                <w:sz w:val="24"/>
+                <w:szCs w:val="24"/>
+              </w:rPr>
+              <w:t>in counting 50 fringes</w:t>
+            </w:r>
+            <w:r>
+              <w:rPr>
+                <w:rFonts w:ascii="Times New Roman" w:hAnsi="Times New Roman" w:cs="Times New Roman"/>
+                <w:sz w:val="24"/>
+                <w:szCs w:val="24"/>
+              </w:rPr>
+              <w:t xml:space="preserve"> </w:t>
+            </w:r>
+            <m:oMath>
+              <m:r>
+                <w:rPr>
+                  <w:rFonts w:ascii="Cambria Math" w:hAnsi="Cambria Math" w:cs="Times New Roman"/>
+                  <w:sz w:val="24"/>
+                  <w:szCs w:val="24"/>
+                </w:rPr>
+                <m:t>[±0.14 mm]</m:t>
+              </m:r>
+            </m:oMath>
+          </w:p>
+        </w:tc>
+        <w:tc>
+          <w:tcPr>
+            <w:tcW w:w="2878" w:type="dxa"/>
+          </w:tcPr>
+          <w:p>
+            <w:pPr>
+              <w:rPr>
+                <w:rFonts w:ascii="Times New Roman" w:hAnsi="Times New Roman" w:cs="Times New Roman"/>
+                <w:sz w:val="24"/>
+                <w:szCs w:val="24"/>
+              </w:rPr>
+            </w:pPr>
+            <w:r>
+              <w:rPr>
+                <w:rFonts w:ascii="Times New Roman" w:hAnsi="Times New Roman" w:cs="Times New Roman"/>
+                <w:sz w:val="24"/>
+                <w:szCs w:val="24"/>
+              </w:rPr>
+              <w:t>‘</w:t>
+            </w:r>
+            <w:r>
+              <w:rPr>
+                <w:rFonts w:ascii="Times New Roman" w:hAnsi="Times New Roman" w:cs="Times New Roman"/>
+                <w:sz w:val="24"/>
+                <w:szCs w:val="24"/>
+              </w:rPr>
+              <w:t>Little-d’</w:t>
+            </w:r>
+            <w:r>
+              <w:rPr>
+                <w:rFonts w:ascii="Times New Roman" w:hAnsi="Times New Roman" w:cs="Times New Roman"/>
+                <w:sz w:val="24"/>
+                <w:szCs w:val="24"/>
+              </w:rPr>
+              <w:t xml:space="preserve"> </w:t>
+            </w:r>
+            <w:r>
+              <w:rPr>
+                <w:rFonts w:ascii="Times New Roman" w:hAnsi="Times New Roman" w:cs="Times New Roman"/>
+                <w:sz w:val="24"/>
+                <w:szCs w:val="24"/>
+              </w:rPr>
+              <w:t xml:space="preserve">Distance moved in counting 50 fringes with </w:t>
+            </w:r>
+            <w:r>
+              <w:rPr>
+                <w:rFonts w:ascii="Times New Roman" w:hAnsi="Times New Roman" w:cs="Times New Roman"/>
+                <w:sz w:val="24"/>
+                <w:szCs w:val="24"/>
+              </w:rPr>
+              <w:t xml:space="preserve">lever efficiency applied </w:t>
+            </w:r>
+            <m:oMath>
+              <m:r>
+                <w:rPr>
+                  <w:rFonts w:ascii="Cambria Math" w:hAnsi="Cambria Math" w:cs="Times New Roman"/>
+                  <w:sz w:val="24"/>
+                  <w:szCs w:val="24"/>
+                </w:rPr>
+                <m:t>[±0.028 mm]</m:t>
+              </m:r>
+            </m:oMath>
+          </w:p>
+        </w:tc>
+      </w:tr>
+      <w:tr>
+        <w:tc>
+          <w:tcPr>
+            <w:tcW w:w="3258" w:type="dxa"/>
+          </w:tcPr>
+          <w:p>
+            <w:pPr>
+              <w:rPr>
+                <w:rFonts w:ascii="Times New Roman" w:hAnsi="Times New Roman" w:cs="Times New Roman"/>
+                <w:sz w:val="24"/>
+                <w:szCs w:val="24"/>
+              </w:rPr>
+            </w:pPr>
+            <w:r>
+              <w:rPr>
+                <w:rFonts w:ascii="Times New Roman" w:hAnsi="Times New Roman" w:cs="Times New Roman"/>
+                <w:sz w:val="24"/>
+                <w:szCs w:val="24"/>
+              </w:rPr>
+              <w:t>18.82</w:t>
+            </w:r>
+          </w:p>
+        </w:tc>
+        <w:tc>
+          <w:tcPr>
+            <w:tcW w:w="3214" w:type="dxa"/>
+          </w:tcPr>
+          <w:p>
+            <w:pPr>
+              <w:rPr>
+                <w:rFonts w:ascii="Times New Roman" w:hAnsi="Times New Roman" w:cs="Times New Roman"/>
+                <w:sz w:val="24"/>
+                <w:szCs w:val="24"/>
+              </w:rPr>
+            </w:pPr>
+          </w:p>
+        </w:tc>
+        <w:tc>
+          <w:tcPr>
+            <w:tcW w:w="2878" w:type="dxa"/>
+          </w:tcPr>
+          <w:p>
+            <w:pPr>
+              <w:rPr>
+                <w:rFonts w:ascii="Times New Roman" w:hAnsi="Times New Roman" w:cs="Times New Roman"/>
+                <w:sz w:val="24"/>
+                <w:szCs w:val="24"/>
+              </w:rPr>
+            </w:pPr>
+          </w:p>
+        </w:tc>
+      </w:tr>
+      <w:tr>
+        <w:tc>
+          <w:tcPr>
+            <w:tcW w:w="3258" w:type="dxa"/>
+          </w:tcPr>
+          <w:p>
+            <w:pPr>
+              <w:rPr>
+                <w:rFonts w:ascii="Times New Roman" w:hAnsi="Times New Roman" w:cs="Times New Roman"/>
+                <w:sz w:val="24"/>
+                <w:szCs w:val="24"/>
+              </w:rPr>
+            </w:pPr>
+            <w:r>
+              <w:rPr>
+                <w:rFonts w:ascii="Times New Roman" w:hAnsi="Times New Roman" w:cs="Times New Roman"/>
+                <w:sz w:val="24"/>
+                <w:szCs w:val="24"/>
+              </w:rPr>
+              <w:t>18.9</w:t>
+            </w:r>
+          </w:p>
+        </w:tc>
+        <w:tc>
+          <w:tcPr>
+            <w:tcW w:w="3214" w:type="dxa"/>
+          </w:tcPr>
+          <w:p>
+            <w:pPr>
+              <w:rPr>
+                <w:rFonts w:ascii="Times New Roman" w:hAnsi="Times New Roman" w:cs="Times New Roman"/>
+                <w:sz w:val="24"/>
+                <w:szCs w:val="24"/>
+              </w:rPr>
+            </w:pPr>
+            <w:r>
+              <w:rPr>
+                <w:rFonts w:ascii="Times New Roman" w:hAnsi="Times New Roman" w:cs="Times New Roman"/>
+                <w:sz w:val="24"/>
+                <w:szCs w:val="24"/>
+              </w:rPr>
+              <w:t>0.08</w:t>
+            </w:r>
+          </w:p>
+        </w:tc>
+        <w:tc>
+          <w:tcPr>
+            <w:tcW w:w="2878" w:type="dxa"/>
+          </w:tcPr>
+          <w:p>
+            <w:pPr>
+              <w:rPr>
+                <w:rFonts w:ascii="Times New Roman" w:hAnsi="Times New Roman" w:cs="Times New Roman"/>
+                <w:sz w:val="24"/>
+                <w:szCs w:val="24"/>
+              </w:rPr>
+            </w:pPr>
+            <w:r>
+              <w:rPr>
+                <w:rFonts w:ascii="Times New Roman" w:hAnsi="Times New Roman" w:cs="Times New Roman"/>
+                <w:sz w:val="24"/>
+                <w:szCs w:val="24"/>
+              </w:rPr>
+              <w:t>0.016</w:t>
+            </w:r>
+          </w:p>
+        </w:tc>
+      </w:tr>
+    </w:tbl>
+    <w:p>
+      <w:pPr>
+        <w:rPr>
+          <w:rFonts w:ascii="Times New Roman" w:eastAsiaTheme="minorEastAsia" w:hAnsi="Times New Roman" w:cs="Times New Roman"/>
+          <w:sz w:val="24"/>
+          <w:szCs w:val="24"/>
+        </w:rPr>
+      </w:pPr>
+      <w:r>
+        <w:rPr>
+          <w:rFonts w:ascii="Times New Roman" w:hAnsi="Times New Roman" w:cs="Times New Roman"/>
+          <w:sz w:val="24"/>
+          <w:szCs w:val="24"/>
+        </w:rPr>
+        <w:t>This table represents data taken and calculated f</w:t>
+      </w:r>
+      <w:r>
+        <w:rPr>
+          <w:rFonts w:ascii="Times New Roman" w:hAnsi="Times New Roman" w:cs="Times New Roman"/>
+          <w:sz w:val="24"/>
+          <w:szCs w:val="24"/>
+        </w:rPr>
+        <w:t xml:space="preserve">or ‘Little-d’, half the optical path difference which causes </w:t>
+      </w:r>
+      <w:r>
+        <w:rPr>
+          <w:rFonts w:ascii="Times New Roman" w:hAnsi="Times New Roman" w:cs="Times New Roman"/>
+          <w:sz w:val="24"/>
+          <w:szCs w:val="24"/>
+        </w:rPr>
+        <w:t xml:space="preserve">50 fringes to pass a single point as seen from our eye. ‘Little-d’ is </w:t>
+      </w:r>
+      <m:oMath>
+        <m:r>
+          <w:rPr>
+            <w:rFonts w:ascii="Cambria Math" w:hAnsi="Cambria Math" w:cs="Times New Roman"/>
+            <w:sz w:val="24"/>
+            <w:szCs w:val="24"/>
+          </w:rPr>
+          <m:t>0.016</m:t>
+        </m:r>
+        <m:r>
+          <w:rPr>
+            <w:rFonts w:ascii="Cambria Math" w:hAnsi="Cambria Math" w:cs="Times New Roman"/>
+            <w:sz w:val="24"/>
+            <w:szCs w:val="24"/>
+          </w:rPr>
+          <m:t>±0.028 mm</m:t>
+        </m:r>
+      </m:oMath>
+      <w:r>
+        <w:rPr>
+          <w:rFonts w:ascii="Times New Roman" w:eastAsiaTheme="minorEastAsia" w:hAnsi="Times New Roman" w:cs="Times New Roman"/>
+          <w:sz w:val="24"/>
+          <w:szCs w:val="24"/>
+        </w:rPr>
+        <w:t xml:space="preserve"> after having applied the 1/5 lever efficiency.</w:t>
       </w:r>
     </w:p>
     <w:p>
@@ -2070,24 +2565,25 @@
           <w:sz w:val="24"/>
           <w:szCs w:val="24"/>
         </w:rPr>
-        <w:t>Reflected light off a surface has an angle at which it gets perfectly polarized. This effect was observed when viewing the reflection through a polarizing film and rotating it. Full cancellation of the light could be observed to happen 90 degrees from the angle of maximum transmission.</w:t>
+        <w:t>Multiplying by 2 and dividing by 50 (dividing by 25), gets us a lambda of 640nm.</w:t>
       </w:r>
     </w:p>
     <w:p>
       <w:pPr>
         <w:rPr>
-          <w:rFonts w:ascii="Times New Roman" w:hAnsi="Times New Roman" w:cs="Times New Roman"/>
-          <w:sz w:val="24"/>
-          <w:szCs w:val="24"/>
-        </w:rPr>
-      </w:pPr>
-      <w:r>
-        <w:rPr>
-          <w:rFonts w:ascii="Times New Roman" w:hAnsi="Times New Roman" w:cs="Times New Roman"/>
-          <w:sz w:val="24"/>
-          <w:szCs w:val="24"/>
-        </w:rPr>
-        <w:t>Light emitted from a laser in the lab was found to be polarized by using the same method as with the reflected light but using a meter which detected the lights power at the exit of the system. A plot of the data matched as well as could be expected to the theoretical equation with an R Squared value of 0.9972.</w:t>
+          <w:rFonts w:ascii="Times New Roman" w:eastAsiaTheme="minorEastAsia" w:hAnsi="Times New Roman" w:cs="Times New Roman"/>
+          <w:sz w:val="24"/>
+          <w:szCs w:val="24"/>
+        </w:rPr>
+      </w:pPr>
+      <w:r>
+        <w:rPr>
+          <w:rFonts w:ascii="Times New Roman" w:hAnsi="Times New Roman" w:cs="Times New Roman"/>
+          <w:b/>
+          <w:sz w:val="24"/>
+          <w:szCs w:val="24"/>
+        </w:rPr>
+        <w:t>Conclusion</w:t>
       </w:r>
     </w:p>
     <w:p>
@@ -2104,26 +2600,118 @@
           <w:sz w:val="24"/>
           <w:szCs w:val="24"/>
         </w:rPr>
-        <w:t xml:space="preserve">Just as orienting a polarizer perpendicular with an incoming wave will block all the light, this is assured with two polarizing films oriented at angles orthogonal to each other. Though some light can be expected to pass through when placing a third polarizer in-between, all light can be passed through the second when using a quarter wave plate as </w:t>
-      </w:r>
-      <w:proofErr w:type="spellStart"/>
-      <w:r>
-        <w:rPr>
-          <w:rFonts w:ascii="Times New Roman" w:hAnsi="Times New Roman" w:cs="Times New Roman"/>
-          <w:sz w:val="24"/>
-          <w:szCs w:val="24"/>
-        </w:rPr>
-        <w:t>it’s</w:t>
-      </w:r>
-      <w:proofErr w:type="spellEnd"/>
-      <w:r>
-        <w:rPr>
-          <w:rFonts w:ascii="Times New Roman" w:hAnsi="Times New Roman" w:cs="Times New Roman"/>
-          <w:sz w:val="24"/>
-          <w:szCs w:val="24"/>
-        </w:rPr>
-        <w:t xml:space="preserve"> effect is to circularly polarize the light. The maximum field amplitude of such light will reoccur at locations separated distances of integer wavelength.</w:t>
-      </w:r>
+        <w:t>It is clear that a Michelson Interferometer is a very useful tool for investigating properties of interference patterns.</w:t>
+      </w:r>
+      <w:r>
+        <w:rPr>
+          <w:rFonts w:ascii="Times New Roman" w:hAnsi="Times New Roman" w:cs="Times New Roman"/>
+          <w:sz w:val="24"/>
+          <w:szCs w:val="24"/>
+        </w:rPr>
+        <w:t xml:space="preserve"> Though it seems to be somewhat difficult to determine the zero path difference.</w:t>
+      </w:r>
+    </w:p>
+    <w:p>
+      <w:pPr>
+        <w:rPr>
+          <w:rFonts w:ascii="Times New Roman" w:hAnsi="Times New Roman" w:cs="Times New Roman"/>
+          <w:sz w:val="24"/>
+          <w:szCs w:val="24"/>
+        </w:rPr>
+      </w:pPr>
+      <w:r>
+        <w:rPr>
+          <w:rFonts w:ascii="Times New Roman" w:hAnsi="Times New Roman" w:cs="Times New Roman"/>
+          <w:sz w:val="24"/>
+          <w:szCs w:val="24"/>
+        </w:rPr>
+        <w:t xml:space="preserve">A sizeable improvement to this lab would be to include a more sensitive diagnostic instead of the naked eye. That being said, a value for the wavelength of Hg light was found that matches quite well. </w:t>
+      </w:r>
+    </w:p>
+    <w:p>
+      <w:pPr>
+        <w:rPr>
+          <w:rFonts w:ascii="Times New Roman" w:eastAsiaTheme="minorEastAsia" w:hAnsi="Times New Roman" w:cs="Times New Roman"/>
+          <w:sz w:val="24"/>
+          <w:szCs w:val="24"/>
+        </w:rPr>
+      </w:pPr>
+      <w:r>
+        <w:rPr>
+          <w:rFonts w:ascii="Times New Roman" w:hAnsi="Times New Roman" w:cs="Times New Roman"/>
+          <w:sz w:val="24"/>
+          <w:szCs w:val="24"/>
+        </w:rPr>
+        <w:t>Measuring the wavelength o</w:t>
+      </w:r>
+      <w:r>
+        <w:rPr>
+          <w:rFonts w:ascii="Times New Roman" w:hAnsi="Times New Roman" w:cs="Times New Roman"/>
+          <w:sz w:val="24"/>
+          <w:szCs w:val="24"/>
+        </w:rPr>
+        <w:t xml:space="preserve">f Hg light returned a number for wavelength of </w:t>
+      </w:r>
+      <m:oMath>
+        <m:r>
+          <w:rPr>
+            <w:rFonts w:ascii="Cambria Math" w:eastAsiaTheme="minorEastAsia" w:hAnsi="Cambria Math" w:cs="Times New Roman"/>
+            <w:sz w:val="24"/>
+            <w:szCs w:val="24"/>
+          </w:rPr>
+          <m:t xml:space="preserve"> 538nm </m:t>
+        </m:r>
+      </m:oMath>
+      <w:r>
+        <w:rPr>
+          <w:rFonts w:ascii="Times New Roman" w:eastAsiaTheme="minorEastAsia" w:hAnsi="Times New Roman" w:cs="Times New Roman"/>
+          <w:sz w:val="24"/>
+          <w:szCs w:val="24"/>
+        </w:rPr>
+        <w:t xml:space="preserve"> </w:t>
+      </w:r>
+      <w:r>
+        <w:rPr>
+          <w:rFonts w:ascii="Times New Roman" w:eastAsiaTheme="minorEastAsia" w:hAnsi="Times New Roman" w:cs="Times New Roman"/>
+          <w:sz w:val="24"/>
+          <w:szCs w:val="24"/>
+        </w:rPr>
+        <w:t>which agrees quite nicely with the expected 546.1 nm.</w:t>
+      </w:r>
+    </w:p>
+    <w:p>
+      <w:pPr>
+        <w:rPr>
+          <w:rFonts w:ascii="Times New Roman" w:eastAsiaTheme="minorEastAsia" w:hAnsi="Times New Roman" w:cs="Times New Roman"/>
+          <w:sz w:val="24"/>
+          <w:szCs w:val="24"/>
+        </w:rPr>
+      </w:pPr>
+      <w:r>
+        <w:rPr>
+          <w:rFonts w:ascii="Times New Roman" w:eastAsiaTheme="minorEastAsia" w:hAnsi="Times New Roman" w:cs="Times New Roman"/>
+          <w:sz w:val="24"/>
+          <w:szCs w:val="24"/>
+        </w:rPr>
+        <w:t>White light is very difficult to measure due to the variety of colored light comprising it. The range where any contrast can be seen is severely limited about the zero path length</w:t>
+      </w:r>
+      <w:r>
+        <w:rPr>
+          <w:rFonts w:ascii="Times New Roman" w:hAnsi="Times New Roman" w:cs="Times New Roman"/>
+          <w:sz w:val="24"/>
+          <w:szCs w:val="24"/>
+        </w:rPr>
+        <w:t xml:space="preserve">. </w:t>
+      </w:r>
+    </w:p>
+    <w:p>
+      <w:pPr>
+        <w:rPr>
+          <w:rFonts w:ascii="Times New Roman" w:hAnsi="Times New Roman" w:cs="Times New Roman"/>
+          <w:sz w:val="24"/>
+          <w:szCs w:val="24"/>
+        </w:rPr>
+      </w:pPr>
     </w:p>
     <w:sectPr>
       <w:pgSz w:w="12240" w:h="15840"/>

</xml_diff>

<commit_message>
Working on Lab8 Diffraction
</commit_message>
<xml_diff>
--- a/PHY431/Labs/Lab7-MichelsonInterferometer.docx
+++ b/PHY431/Labs/Lab7-MichelsonInterferometer.docx
@@ -1,6 +1,6 @@
 
 <file path=word/document.xml><?xml version="1.0" encoding="utf-8"?>
-<w:document xmlns:wpc="http://schemas.microsoft.com/office/word/2010/wordprocessingCanvas" xmlns:cx="http://schemas.microsoft.com/office/drawing/2014/chartex" xmlns:cx1="http://schemas.microsoft.com/office/drawing/2015/9/8/chartex" xmlns:cx2="http://schemas.microsoft.com/office/drawing/2015/10/21/chartex" xmlns:cx3="http://schemas.microsoft.com/office/drawing/2016/5/9/chartex" xmlns:cx4="http://schemas.microsoft.com/office/drawing/2016/5/10/chartex" xmlns:cx5="http://schemas.microsoft.com/office/drawing/2016/5/11/chartex" xmlns:cx6="http://schemas.microsoft.com/office/drawing/2016/5/12/chartex" xmlns:cx7="http://schemas.microsoft.com/office/drawing/2016/5/13/chartex" xmlns:cx8="http://schemas.microsoft.com/office/drawing/2016/5/14/chartex" xmlns:mc="http://schemas.openxmlformats.org/markup-compatibility/2006" xmlns:o="urn:schemas-microsoft-com:office:office" xmlns:r="http://schemas.openxmlformats.org/officeDocument/2006/relationships" xmlns:m="http://schemas.openxmlformats.org/officeDocument/2006/math" xmlns:v="urn:schemas-microsoft-com:vml" xmlns:wp14="http://schemas.microsoft.com/office/word/2010/wordprocessingDrawing" xmlns:wp="http://schemas.openxmlformats.org/drawingml/2006/wordprocessingDrawing" xmlns:w10="urn:schemas-microsoft-com:office:word" xmlns:w="http://schemas.openxmlformats.org/wordprocessingml/2006/main" xmlns:w14="http://schemas.microsoft.com/office/word/2010/wordml" xmlns:w15="http://schemas.microsoft.com/office/word/2012/wordml" xmlns:w16se="http://schemas.microsoft.com/office/word/2015/wordml/symex" xmlns:wpg="http://schemas.microsoft.com/office/word/2010/wordprocessingGroup" xmlns:wpi="http://schemas.microsoft.com/office/word/2010/wordprocessingInk" xmlns:wne="http://schemas.microsoft.com/office/word/2006/wordml" xmlns:wps="http://schemas.microsoft.com/office/word/2010/wordprocessingShape" mc:Ignorable="w14 w15 w16se wp14">
+<w:document xmlns:wpc="http://schemas.microsoft.com/office/word/2010/wordprocessingCanvas" xmlns:mc="http://schemas.openxmlformats.org/markup-compatibility/2006" xmlns:o="urn:schemas-microsoft-com:office:office" xmlns:r="http://schemas.openxmlformats.org/officeDocument/2006/relationships" xmlns:m="http://schemas.openxmlformats.org/officeDocument/2006/math" xmlns:v="urn:schemas-microsoft-com:vml" xmlns:wp14="http://schemas.microsoft.com/office/word/2010/wordprocessingDrawing" xmlns:wp="http://schemas.openxmlformats.org/drawingml/2006/wordprocessingDrawing" xmlns:w10="urn:schemas-microsoft-com:office:word" xmlns:w="http://schemas.openxmlformats.org/wordprocessingml/2006/main" xmlns:w14="http://schemas.microsoft.com/office/word/2010/wordml" xmlns:w15="http://schemas.microsoft.com/office/word/2012/wordml" xmlns:wpg="http://schemas.microsoft.com/office/word/2010/wordprocessingGroup" xmlns:wpi="http://schemas.microsoft.com/office/word/2010/wordprocessingInk" xmlns:wne="http://schemas.microsoft.com/office/word/2006/wordml" xmlns:wps="http://schemas.microsoft.com/office/word/2010/wordprocessingShape" mc:Ignorable="w14 w15 wp14">
   <w:body>
     <w:p>
       <w:pPr>
@@ -19,8 +19,10 @@
           <w:sz w:val="28"/>
           <w:szCs w:val="28"/>
         </w:rPr>
-        <w:t xml:space="preserve">Experiment </w:t>
-      </w:r>
+        <w:t xml:space="preserve"> </w:t>
+      </w:r>
+      <w:bookmarkStart w:id="0" w:name="_GoBack"/>
+      <w:bookmarkEnd w:id="0"/>
       <w:r>
         <w:rPr>
           <w:rFonts w:ascii="Times New Roman" w:hAnsi="Times New Roman" w:cs="Times New Roman"/>
@@ -28,7 +30,7 @@
           <w:sz w:val="28"/>
           <w:szCs w:val="28"/>
         </w:rPr>
-        <w:t>7</w:t>
+        <w:t xml:space="preserve">Experiment </w:t>
       </w:r>
       <w:r>
         <w:rPr>
@@ -37,7 +39,7 @@
           <w:sz w:val="28"/>
           <w:szCs w:val="28"/>
         </w:rPr>
-        <w:t xml:space="preserve">: </w:t>
+        <w:t>7</w:t>
       </w:r>
       <w:r>
         <w:rPr>
@@ -46,6 +48,15 @@
           <w:sz w:val="28"/>
           <w:szCs w:val="28"/>
         </w:rPr>
+        <w:t xml:space="preserve">: </w:t>
+      </w:r>
+      <w:r>
+        <w:rPr>
+          <w:rFonts w:ascii="Times New Roman" w:hAnsi="Times New Roman" w:cs="Times New Roman"/>
+          <w:b/>
+          <w:sz w:val="28"/>
+          <w:szCs w:val="28"/>
+        </w:rPr>
         <w:t>Michelson Interferometer</w:t>
       </w:r>
     </w:p>
@@ -110,8 +121,6 @@
         </w:rPr>
         <w:t xml:space="preserve">The Michelson Interferometer is a very handy tool for determining the wavelength of light, and would be handy for light of several wavelengths due to how it allows for investigation of beat frequencies. </w:t>
       </w:r>
-      <w:bookmarkStart w:id="0" w:name="_GoBack"/>
-      <w:bookmarkEnd w:id="0"/>
     </w:p>
     <w:p>
       <w:pPr>
@@ -1785,15 +1794,7 @@
                   <w:sz w:val="24"/>
                   <w:szCs w:val="24"/>
                 </w:rPr>
-                <m:t>[±0.028</m:t>
-              </m:r>
-              <m:r>
-                <w:rPr>
-                  <w:rFonts w:ascii="Cambria Math" w:hAnsi="Cambria Math" w:cs="Times New Roman"/>
-                  <w:sz w:val="24"/>
-                  <w:szCs w:val="24"/>
-                </w:rPr>
-                <m:t xml:space="preserve"> mm]</m:t>
+                <m:t>[±0.028 mm]</m:t>
               </m:r>
             </m:oMath>
           </w:p>
@@ -2531,15 +2532,7 @@
             <w:sz w:val="24"/>
             <w:szCs w:val="24"/>
           </w:rPr>
-          <m:t>0.016</m:t>
-        </m:r>
-        <m:r>
-          <w:rPr>
-            <w:rFonts w:ascii="Cambria Math" w:hAnsi="Cambria Math" w:cs="Times New Roman"/>
-            <w:sz w:val="24"/>
-            <w:szCs w:val="24"/>
-          </w:rPr>
-          <m:t>±0.028 mm</m:t>
+          <m:t>0.016±0.028 mm</m:t>
         </m:r>
       </m:oMath>
       <w:r>
@@ -2668,15 +2661,7 @@
           <w:sz w:val="24"/>
           <w:szCs w:val="24"/>
         </w:rPr>
-        <w:t xml:space="preserve"> </w:t>
-      </w:r>
-      <w:r>
-        <w:rPr>
-          <w:rFonts w:ascii="Times New Roman" w:eastAsiaTheme="minorEastAsia" w:hAnsi="Times New Roman" w:cs="Times New Roman"/>
-          <w:sz w:val="24"/>
-          <w:szCs w:val="24"/>
-        </w:rPr>
-        <w:t>which agrees quite nicely with the expected 546.1 nm.</w:t>
+        <w:t xml:space="preserve"> which agrees quite nicely with the expected 546.1 nm.</w:t>
       </w:r>
     </w:p>
     <w:p>
@@ -2724,7 +2709,7 @@
 </file>
 
 <file path=word/numbering.xml><?xml version="1.0" encoding="utf-8"?>
-<w:numbering xmlns:wpc="http://schemas.microsoft.com/office/word/2010/wordprocessingCanvas" xmlns:cx="http://schemas.microsoft.com/office/drawing/2014/chartex" xmlns:cx1="http://schemas.microsoft.com/office/drawing/2015/9/8/chartex" xmlns:cx2="http://schemas.microsoft.com/office/drawing/2015/10/21/chartex" xmlns:cx3="http://schemas.microsoft.com/office/drawing/2016/5/9/chartex" xmlns:cx4="http://schemas.microsoft.com/office/drawing/2016/5/10/chartex" xmlns:cx5="http://schemas.microsoft.com/office/drawing/2016/5/11/chartex" xmlns:cx6="http://schemas.microsoft.com/office/drawing/2016/5/12/chartex" xmlns:cx7="http://schemas.microsoft.com/office/drawing/2016/5/13/chartex" xmlns:cx8="http://schemas.microsoft.com/office/drawing/2016/5/14/chartex" xmlns:mc="http://schemas.openxmlformats.org/markup-compatibility/2006" xmlns:o="urn:schemas-microsoft-com:office:office" xmlns:r="http://schemas.openxmlformats.org/officeDocument/2006/relationships" xmlns:m="http://schemas.openxmlformats.org/officeDocument/2006/math" xmlns:v="urn:schemas-microsoft-com:vml" xmlns:wp14="http://schemas.microsoft.com/office/word/2010/wordprocessingDrawing" xmlns:wp="http://schemas.openxmlformats.org/drawingml/2006/wordprocessingDrawing" xmlns:w10="urn:schemas-microsoft-com:office:word" xmlns:w="http://schemas.openxmlformats.org/wordprocessingml/2006/main" xmlns:w14="http://schemas.microsoft.com/office/word/2010/wordml" xmlns:w15="http://schemas.microsoft.com/office/word/2012/wordml" xmlns:w16se="http://schemas.microsoft.com/office/word/2015/wordml/symex" xmlns:wpg="http://schemas.microsoft.com/office/word/2010/wordprocessingGroup" xmlns:wpi="http://schemas.microsoft.com/office/word/2010/wordprocessingInk" xmlns:wne="http://schemas.microsoft.com/office/word/2006/wordml" xmlns:wps="http://schemas.microsoft.com/office/word/2010/wordprocessingShape" mc:Ignorable="w14 w15 w16se wp14">
+<w:numbering xmlns:wpc="http://schemas.microsoft.com/office/word/2010/wordprocessingCanvas" xmlns:mc="http://schemas.openxmlformats.org/markup-compatibility/2006" xmlns:o="urn:schemas-microsoft-com:office:office" xmlns:r="http://schemas.openxmlformats.org/officeDocument/2006/relationships" xmlns:m="http://schemas.openxmlformats.org/officeDocument/2006/math" xmlns:v="urn:schemas-microsoft-com:vml" xmlns:wp14="http://schemas.microsoft.com/office/word/2010/wordprocessingDrawing" xmlns:wp="http://schemas.openxmlformats.org/drawingml/2006/wordprocessingDrawing" xmlns:w10="urn:schemas-microsoft-com:office:word" xmlns:w="http://schemas.openxmlformats.org/wordprocessingml/2006/main" xmlns:w14="http://schemas.microsoft.com/office/word/2010/wordml" xmlns:w15="http://schemas.microsoft.com/office/word/2012/wordml" xmlns:wpg="http://schemas.microsoft.com/office/word/2010/wordprocessingGroup" xmlns:wpi="http://schemas.microsoft.com/office/word/2010/wordprocessingInk" xmlns:wne="http://schemas.microsoft.com/office/word/2006/wordml" xmlns:wps="http://schemas.microsoft.com/office/word/2010/wordprocessingShape" mc:Ignorable="w14 w15 wp14">
   <w:abstractNum w:abstractNumId="0" w15:restartNumberingAfterBreak="0">
     <w:nsid w:val="40733D7C"/>
     <w:multiLevelType w:val="hybridMultilevel"/>
@@ -2845,7 +2830,7 @@
 </file>
 
 <file path=word/styles.xml><?xml version="1.0" encoding="utf-8"?>
-<w:styles xmlns:mc="http://schemas.openxmlformats.org/markup-compatibility/2006" xmlns:r="http://schemas.openxmlformats.org/officeDocument/2006/relationships" xmlns:w="http://schemas.openxmlformats.org/wordprocessingml/2006/main" xmlns:w14="http://schemas.microsoft.com/office/word/2010/wordml" xmlns:w15="http://schemas.microsoft.com/office/word/2012/wordml" xmlns:w16se="http://schemas.microsoft.com/office/word/2015/wordml/symex" mc:Ignorable="w14 w15 w16se">
+<w:styles xmlns:mc="http://schemas.openxmlformats.org/markup-compatibility/2006" xmlns:r="http://schemas.openxmlformats.org/officeDocument/2006/relationships" xmlns:w="http://schemas.openxmlformats.org/wordprocessingml/2006/main" xmlns:w14="http://schemas.microsoft.com/office/word/2010/wordml" xmlns:w15="http://schemas.microsoft.com/office/word/2012/wordml" mc:Ignorable="w14 w15">
   <w:docDefaults>
     <w:rPrDefault>
       <w:rPr>
@@ -2861,7 +2846,7 @@
       </w:pPr>
     </w:pPrDefault>
   </w:docDefaults>
-  <w:latentStyles w:defLockedState="0" w:defUIPriority="99" w:defSemiHidden="0" w:defUnhideWhenUsed="0" w:defQFormat="0" w:count="374">
+  <w:latentStyles w:defLockedState="0" w:defUIPriority="99" w:defSemiHidden="0" w:defUnhideWhenUsed="0" w:defQFormat="0" w:count="371">
     <w:lsdException w:name="Normal" w:uiPriority="0" w:qFormat="1"/>
     <w:lsdException w:name="heading 1" w:uiPriority="9" w:qFormat="1"/>
     <w:lsdException w:name="heading 2" w:semiHidden="1" w:uiPriority="9" w:unhideWhenUsed="1" w:qFormat="1"/>
@@ -3233,9 +3218,6 @@
     <w:lsdException w:name="List Table 5 Dark Accent 6" w:uiPriority="50"/>
     <w:lsdException w:name="List Table 6 Colorful Accent 6" w:uiPriority="51"/>
     <w:lsdException w:name="List Table 7 Colorful Accent 6" w:uiPriority="52"/>
-    <w:lsdException w:name="Mention" w:semiHidden="1" w:unhideWhenUsed="1"/>
-    <w:lsdException w:name="Smart Hyperlink" w:semiHidden="1" w:unhideWhenUsed="1"/>
-    <w:lsdException w:name="Hashtag" w:semiHidden="1" w:unhideWhenUsed="1"/>
   </w:latentStyles>
   <w:style w:type="paragraph" w:default="1" w:styleId="Normal">
     <w:name w:val="Normal"/>
@@ -3308,6 +3290,36 @@
         <w:insideV w:val="single" w:sz="4" w:space="0" w:color="auto"/>
       </w:tblBorders>
     </w:tblPr>
+  </w:style>
+  <w:style w:type="paragraph" w:styleId="BalloonText">
+    <w:name w:val="Balloon Text"/>
+    <w:basedOn w:val="Normal"/>
+    <w:link w:val="BalloonTextChar"/>
+    <w:uiPriority w:val="99"/>
+    <w:semiHidden/>
+    <w:unhideWhenUsed/>
+    <w:rsid w:val="001163CB"/>
+    <w:pPr>
+      <w:spacing w:after="0" w:line="240" w:lineRule="auto"/>
+    </w:pPr>
+    <w:rPr>
+      <w:rFonts w:ascii="Segoe UI" w:hAnsi="Segoe UI" w:cs="Segoe UI"/>
+      <w:sz w:val="18"/>
+      <w:szCs w:val="18"/>
+    </w:rPr>
+  </w:style>
+  <w:style w:type="character" w:customStyle="1" w:styleId="BalloonTextChar">
+    <w:name w:val="Balloon Text Char"/>
+    <w:basedOn w:val="DefaultParagraphFont"/>
+    <w:link w:val="BalloonText"/>
+    <w:uiPriority w:val="99"/>
+    <w:semiHidden/>
+    <w:rsid w:val="001163CB"/>
+    <w:rPr>
+      <w:rFonts w:ascii="Segoe UI" w:hAnsi="Segoe UI" w:cs="Segoe UI"/>
+      <w:sz w:val="18"/>
+      <w:szCs w:val="18"/>
+    </w:rPr>
   </w:style>
 </w:styles>
 </file>

</xml_diff>